<commit_message>
Edited book entry because saved wrong version.
</commit_message>
<xml_diff>
--- a/thebook-eintrag.docx
+++ b/thebook-eintrag.docx
@@ -4,6 +4,7 @@
   <w:body>
     <w:p>
       <w:pPr>
+        <w:outlineLvl w:val="0"/>
         <w:rPr>
           <w:b/>
         </w:rPr>
@@ -24,165 +25,287 @@
     </w:p>
     <w:p>
       <w:r>
-        <w:t>Neue Anforderungen an Applikationen welche zeitnahe in Betrieb genommen werd</w:t>
-      </w:r>
-      <w:r>
-        <w:t>en müssen, gehört heutzutage</w:t>
-      </w:r>
-      <w:r>
-        <w:t xml:space="preserve"> bei SIX zum Allt</w:t>
+        <w:t>Neue Anforderungen an Applikationen</w:t>
+      </w:r>
+      <w:r>
+        <w:t>,</w:t>
+      </w:r>
+      <w:r>
+        <w:t xml:space="preserve"> welche </w:t>
+      </w:r>
+      <w:r>
+        <w:t>zeitnah</w:t>
+      </w:r>
+      <w:r>
+        <w:t xml:space="preserve"> in Betrieb genommen werd</w:t>
+      </w:r>
+      <w:r>
+        <w:t xml:space="preserve">en müssen, gehört bei SIX zum </w:t>
+      </w:r>
+      <w:commentRangeStart w:id="0"/>
+      <w:commentRangeStart w:id="1"/>
+      <w:commentRangeStart w:id="2"/>
+      <w:r>
+        <w:t>Allt</w:t>
       </w:r>
       <w:r>
         <w:t>ag</w:t>
       </w:r>
+      <w:commentRangeEnd w:id="0"/>
+      <w:r>
+        <w:rPr>
+          <w:rStyle w:val="CommentReference"/>
+        </w:rPr>
+        <w:commentReference w:id="0"/>
+      </w:r>
+      <w:commentRangeEnd w:id="1"/>
+      <w:r>
+        <w:rPr>
+          <w:rStyle w:val="CommentReference"/>
+        </w:rPr>
+        <w:commentReference w:id="1"/>
+      </w:r>
+      <w:commentRangeEnd w:id="2"/>
+      <w:r>
+        <w:rPr>
+          <w:rStyle w:val="CommentReference"/>
+        </w:rPr>
+        <w:commentReference w:id="2"/>
+      </w:r>
+      <w:r>
+        <w:t xml:space="preserve">. Viele der Aufgaben werden aufgrund von Richtlinien und </w:t>
+      </w:r>
+      <w:commentRangeStart w:id="3"/>
+      <w:r>
+        <w:t xml:space="preserve">Altsystemen </w:t>
+      </w:r>
+      <w:commentRangeEnd w:id="3"/>
+      <w:r>
+        <w:rPr>
+          <w:rStyle w:val="CommentReference"/>
+        </w:rPr>
+        <w:commentReference w:id="3"/>
+      </w:r>
+      <w:r>
+        <w:t>manuell oder halbautomatisch. Anhand der Anwendung ‚</w:t>
+      </w:r>
+      <w:proofErr w:type="spellStart"/>
+      <w:r>
+        <w:t>Merchant</w:t>
+      </w:r>
+      <w:proofErr w:type="spellEnd"/>
+      <w:r>
+        <w:t xml:space="preserve"> </w:t>
+      </w:r>
+      <w:proofErr w:type="spellStart"/>
+      <w:r>
+        <w:t>Onboarding</w:t>
+      </w:r>
+      <w:proofErr w:type="spellEnd"/>
+      <w:r>
+        <w:t>’ wurde eine Software Architektur entwickelt, welche es erlaubt die Anwendung ohne Unterbruch des Dienstes voll automatisch zu aktualisieren.</w:t>
+      </w:r>
+    </w:p>
+    <w:p/>
+    <w:p>
+      <w:pPr>
+        <w:rPr>
+          <w:b/>
+        </w:rPr>
+      </w:pPr>
+    </w:p>
+    <w:p>
+      <w:pPr>
+        <w:outlineLvl w:val="0"/>
+        <w:rPr>
+          <w:b/>
+        </w:rPr>
+      </w:pPr>
+      <w:r>
+        <w:rPr>
+          <w:b/>
+        </w:rPr>
+        <w:t>Ausgangslage</w:t>
+      </w:r>
+      <w:r>
+        <w:rPr>
+          <w:b/>
+        </w:rPr>
+        <w:t>:</w:t>
+      </w:r>
+    </w:p>
+    <w:p>
+      <w:pPr>
+        <w:rPr>
+          <w:b/>
+        </w:rPr>
+      </w:pPr>
+    </w:p>
+    <w:p>
+      <w:r>
+        <w:t>Als Finanzdienstleister ist SIX durch aktuelle technologische</w:t>
+      </w:r>
+      <w:r>
+        <w:t>n</w:t>
+      </w:r>
+      <w:r>
+        <w:t xml:space="preserve"> Fortschritte</w:t>
+      </w:r>
+      <w:r>
+        <w:t xml:space="preserve"> </w:t>
+      </w:r>
+      <w:r>
+        <w:t xml:space="preserve">und die Anforderungen der Kunden in einem Spannungsfeld welche eine kontinuierliche Aktualisierung von Applikationen </w:t>
+      </w:r>
+      <w:r>
+        <w:t>unumgänglich macht</w:t>
+      </w:r>
       <w:r>
         <w:t xml:space="preserve">. </w:t>
       </w:r>
       <w:r>
-        <w:t xml:space="preserve">Viele der Aufgaben wird aufgrund von Richtlinien und die Geschichte der Firma manuell oder halbautomatisch gemacht. </w:t>
-      </w:r>
-      <w:r>
-        <w:t xml:space="preserve">Anhand der Anwendung ‚Merchant Onboarding’ wurde eine Software Architektur entwickelt, welche es erlaubt die Anwendung ohne Unterbruch des Dienstes </w:t>
-      </w:r>
-      <w:r>
-        <w:t xml:space="preserve">voll automatisch </w:t>
-      </w:r>
-      <w:r>
-        <w:t>zu aktualisieren.</w:t>
+        <w:t xml:space="preserve">Das Ausrollen neuer Versionen nach drei Monaten entspricht nicht mehr den </w:t>
+      </w:r>
+      <w:r>
+        <w:t>Kundenanforderungen</w:t>
+      </w:r>
+      <w:r>
+        <w:t>.</w:t>
       </w:r>
     </w:p>
     <w:p/>
     <w:p>
       <w:pPr>
-        <w:rPr>
-          <w:b/>
-        </w:rPr>
-      </w:pPr>
-    </w:p>
-    <w:p>
-      <w:pPr>
-        <w:rPr>
-          <w:b/>
-        </w:rPr>
-      </w:pPr>
-      <w:r>
-        <w:rPr>
-          <w:b/>
-        </w:rPr>
-        <w:t>Ausgangslage</w:t>
-      </w:r>
-      <w:r>
-        <w:rPr>
-          <w:b/>
-        </w:rPr>
-        <w:t>:</w:t>
-      </w:r>
-    </w:p>
-    <w:p>
-      <w:pPr>
-        <w:rPr>
-          <w:b/>
-        </w:rPr>
-      </w:pPr>
-    </w:p>
-    <w:p>
-      <w:r>
-        <w:t>Als Finanzdienstleister ist SIX durch aktuelle technologische</w:t>
-      </w:r>
-      <w:r>
-        <w:t>n</w:t>
-      </w:r>
-      <w:r>
-        <w:t xml:space="preserve"> Fortschritte</w:t>
+        <w:outlineLvl w:val="0"/>
+        <w:rPr>
+          <w:b/>
+        </w:rPr>
+      </w:pPr>
+      <w:r>
+        <w:rPr>
+          <w:b/>
+        </w:rPr>
+        <w:t>Ziele:</w:t>
+      </w:r>
+    </w:p>
+    <w:p/>
+    <w:p>
+      <w:r>
+        <w:t xml:space="preserve">Das Ziel der Thesis war ein Software Architektur </w:t>
+      </w:r>
+      <w:r>
+        <w:t xml:space="preserve">zu entwickeln welche den Anwendungsfall nicht ändert </w:t>
+      </w:r>
+      <w:r>
+        <w:t xml:space="preserve">aber </w:t>
+      </w:r>
+      <w:r>
+        <w:t xml:space="preserve">eine kontinuierliche </w:t>
+      </w:r>
+      <w:r>
+        <w:t>Aktualisierung der Anwendung erlaubt. Die neue Architektur sollte in einem Software Architektur Dokument auf Basis des Arc42 Templates definiert und mit Prototypen verifiziert werden.</w:t>
+      </w:r>
+    </w:p>
+    <w:p>
+      <w:pPr>
+        <w:rPr>
+          <w:b/>
+        </w:rPr>
+      </w:pPr>
+    </w:p>
+    <w:p>
+      <w:pPr>
+        <w:outlineLvl w:val="0"/>
+        <w:rPr>
+          <w:b/>
+        </w:rPr>
+      </w:pPr>
+      <w:r>
+        <w:rPr>
+          <w:b/>
+        </w:rPr>
+        <w:t>Vorgehen:</w:t>
+      </w:r>
+    </w:p>
+    <w:p>
+      <w:pPr>
+        <w:rPr>
+          <w:b/>
+        </w:rPr>
+      </w:pPr>
+    </w:p>
+    <w:p>
+      <w:pPr>
+        <w:rPr>
+          <w:b/>
+        </w:rPr>
+      </w:pPr>
+      <w:r>
+        <w:t>Zu Beginn wurden die neuen Anforderungen an die Software Architektur erfasst und in Qualitätsziele und passende Szenarien um</w:t>
+      </w:r>
+      <w:r>
+        <w:t xml:space="preserve">gewandelt. Die dadurch entstandene </w:t>
+      </w:r>
+      <w:r>
+        <w:t xml:space="preserve">Gesamtaufgabe </w:t>
+      </w:r>
+      <w:r>
+        <w:t xml:space="preserve">wurde in Teilprobleme aufgeteilt und </w:t>
+      </w:r>
+      <w:r>
+        <w:t xml:space="preserve">jeweils </w:t>
+      </w:r>
+      <w:r>
+        <w:t xml:space="preserve">passende Lösungsvarianten gesucht. Dabei galt es eine </w:t>
+      </w:r>
+      <w:proofErr w:type="spellStart"/>
+      <w:r>
+        <w:t>grosse</w:t>
+      </w:r>
+      <w:proofErr w:type="spellEnd"/>
+      <w:r>
+        <w:t xml:space="preserve"> Vielfalt an Varianten zu</w:t>
+      </w:r>
+      <w:r>
+        <w:t xml:space="preserve"> suchen um bisher verwendete Praktiken zu überprüfen und gegebenenfalls zu ersetzten. Mittels einer Bewertungsmatrix wurden die einzelnen Teillösungen bewertet und bei Unklarheiten</w:t>
       </w:r>
       <w:r>
         <w:t xml:space="preserve"> </w:t>
       </w:r>
       <w:r>
-        <w:t xml:space="preserve">und die Anforderungen der Kunden in einem Spannungsfeld welche eine kontinuierliche Aktualisierung von Applikationen erfordert. </w:t>
-      </w:r>
-      <w:r>
-        <w:t>Das Ausrollen neuer Versionen nach drei Monaten entspricht nicht mehr den Wünschen der Kunden.</w:t>
-      </w:r>
-    </w:p>
-    <w:p/>
-    <w:p>
-      <w:pPr>
-        <w:rPr>
-          <w:b/>
-        </w:rPr>
-      </w:pPr>
-      <w:r>
-        <w:rPr>
-          <w:b/>
-        </w:rPr>
-        <w:t>Ziele:</w:t>
-      </w:r>
-    </w:p>
-    <w:p/>
-    <w:p>
-      <w:r>
-        <w:t xml:space="preserve">Das Ziel der Thesis war ein Software Architektur </w:t>
-      </w:r>
-      <w:r>
-        <w:t xml:space="preserve">zu entwickeln welche den Anwendungsfall nicht ändert und eine kontinuierliche </w:t>
-      </w:r>
-      <w:r>
-        <w:t>Aktualisierung der Anwendung erlaubt. Die neue Architektur sollte in einem Software Architektur Dokument auf Basis des Arc42 Templates definiert und mit Prototypen verifiziert werden.</w:t>
-      </w:r>
-    </w:p>
-    <w:p>
-      <w:pPr>
-        <w:rPr>
-          <w:b/>
-        </w:rPr>
-      </w:pPr>
-    </w:p>
-    <w:p>
-      <w:pPr>
-        <w:rPr>
-          <w:b/>
-        </w:rPr>
-      </w:pPr>
-      <w:r>
-        <w:rPr>
-          <w:b/>
-        </w:rPr>
-        <w:t>Vorgehen:</w:t>
-      </w:r>
-    </w:p>
-    <w:p>
-      <w:pPr>
-        <w:rPr>
-          <w:b/>
-        </w:rPr>
-      </w:pPr>
-    </w:p>
-    <w:p>
-      <w:pPr>
-        <w:rPr>
-          <w:b/>
-        </w:rPr>
-      </w:pPr>
-      <w:r>
-        <w:t>Zu Beginn wurden die neuen Anforderungen an die Software Architektur erfasst und in Qualitätsziele und passende Szenarien um</w:t>
-      </w:r>
-      <w:r>
-        <w:t>gewandelt. Die dadurch entstandene Problematik wurde in Teilprobleme aufgeteilt und passende Lösungsvarianten gesucht. Dabei galt es eine grosse Vielfalt an Varianten zu</w:t>
-      </w:r>
-      <w:r>
-        <w:t xml:space="preserve"> suchen um bisher verwendete Praktiken zu überprüfen und gegebenenfalls zu ersetzten. Mittels einer Bewertungsmatrix wurden die einzelnen Teillösungen bewertet und bei Unklarheiten Prototypen erstellt um die Eignung zu verifizieren. Die gewonnenen Erkenntnisse konnten schlussendlich mit der bestehenden Architektur verknüpft und im Software Architektur Dokument definiert werden. Das Dokument galt als Basis für einen vereinfachten finalen Prototypen welcher die neuen Technologien und Komponenten enthielt und mit welchem schlussendlich die Qualitätsziele verifiziert wurden.</w:t>
-      </w:r>
-    </w:p>
-    <w:p>
-      <w:pPr>
-        <w:rPr>
-          <w:b/>
-        </w:rPr>
-      </w:pPr>
-    </w:p>
-    <w:p>
-      <w:pPr>
+        <w:t xml:space="preserve">Prototypen erstellt um die Eignung zu verifizieren. Die gewonnenen Erkenntnisse konnten schlussendlich mit der bestehenden Architektur verknüpft und im Software Architektur Dokument definiert werden. Das Dokument </w:t>
+      </w:r>
+      <w:r>
+        <w:t xml:space="preserve">gilt </w:t>
+      </w:r>
+      <w:r>
+        <w:t xml:space="preserve">als Basis für </w:t>
+      </w:r>
+      <w:proofErr w:type="gramStart"/>
+      <w:r>
+        <w:t>einen vereinfachten finalen Prototypen</w:t>
+      </w:r>
+      <w:proofErr w:type="gramEnd"/>
+      <w:r>
+        <w:t xml:space="preserve"> welcher die neuen Technologien und Komponenten enthielt und mit welchem schlussendlich die Qualitätsziele verifiziert </w:t>
+      </w:r>
+      <w:r>
+        <w:t>werden konnten</w:t>
+      </w:r>
+      <w:r>
+        <w:t>.</w:t>
+      </w:r>
+    </w:p>
+    <w:p>
+      <w:pPr>
+        <w:rPr>
+          <w:b/>
+        </w:rPr>
+      </w:pPr>
+    </w:p>
+    <w:p>
+      <w:pPr>
+        <w:outlineLvl w:val="0"/>
         <w:rPr>
           <w:b/>
         </w:rPr>
@@ -208,7 +331,58 @@
         </w:rPr>
       </w:pPr>
       <w:r>
-        <w:t xml:space="preserve">Dank modernen Technologien wie MongoDB, Docker, OpenShift und Spring Cloud Config konnte eine Architektur </w:t>
+        <w:t>Durch die strukturiertere Herangehensweise und mittels</w:t>
+      </w:r>
+      <w:r>
+        <w:t xml:space="preserve"> der</w:t>
+      </w:r>
+      <w:r>
+        <w:t xml:space="preserve"> Arc42 </w:t>
+      </w:r>
+      <w:r>
+        <w:t>Vorlage</w:t>
+      </w:r>
+      <w:r>
+        <w:t xml:space="preserve"> konnten das Problem optimal erfasst werden. </w:t>
+      </w:r>
+      <w:r>
+        <w:t>Mithilfe</w:t>
+      </w:r>
+      <w:r>
+        <w:t xml:space="preserve"> </w:t>
+      </w:r>
+      <w:r>
+        <w:t xml:space="preserve">modernen Technologien wie </w:t>
+      </w:r>
+      <w:proofErr w:type="spellStart"/>
+      <w:r>
+        <w:t>MongoDB</w:t>
+      </w:r>
+      <w:proofErr w:type="spellEnd"/>
+      <w:r>
+        <w:t xml:space="preserve">, Docker, </w:t>
+      </w:r>
+      <w:proofErr w:type="spellStart"/>
+      <w:r>
+        <w:t>OpenShift</w:t>
+      </w:r>
+      <w:proofErr w:type="spellEnd"/>
+      <w:r>
+        <w:t xml:space="preserve"> und Spring Cloud </w:t>
+      </w:r>
+      <w:proofErr w:type="spellStart"/>
+      <w:r>
+        <w:t>Config</w:t>
+      </w:r>
+      <w:proofErr w:type="spellEnd"/>
+      <w:r>
+        <w:t xml:space="preserve"> konnte</w:t>
+      </w:r>
+      <w:r>
+        <w:t xml:space="preserve"> im Anschluss</w:t>
+      </w:r>
+      <w:r>
+        <w:t xml:space="preserve"> eine Architektur </w:t>
       </w:r>
       <w:r>
         <w:t xml:space="preserve">entworfen werden welche die gesetzten Ziele und Anforderungen erfüllt. Durch die generelle Problemlösung kann die Architektur </w:t>
@@ -217,6 +391,9 @@
         <w:t xml:space="preserve">oder Teile davon </w:t>
       </w:r>
       <w:r>
+        <w:t xml:space="preserve">ebenfalls </w:t>
+      </w:r>
+      <w:r>
         <w:t>als Blaupause für andere Anwendungen verwendet werden.</w:t>
       </w:r>
     </w:p>
@@ -240,20 +417,18 @@
           <w:b/>
         </w:rPr>
       </w:pPr>
-      <w:bookmarkStart w:id="0" w:name="_GoBack"/>
-      <w:bookmarkEnd w:id="0"/>
-    </w:p>
-    <w:p>
-      <w:pPr>
-        <w:rPr>
-          <w:b/>
-        </w:rPr>
-      </w:pPr>
-      <w:r>
-        <w:rPr>
-          <w:b/>
-        </w:rPr>
-        <w:lastRenderedPageBreak/>
+    </w:p>
+    <w:p>
+      <w:pPr>
+        <w:outlineLvl w:val="0"/>
+        <w:rPr>
+          <w:b/>
+        </w:rPr>
+      </w:pPr>
+      <w:r>
+        <w:rPr>
+          <w:b/>
+        </w:rPr>
         <w:t>Bild Legende:</w:t>
       </w:r>
     </w:p>
@@ -265,16 +440,37 @@
       </w:pPr>
     </w:p>
     <w:p>
-      <w:r>
-        <w:t xml:space="preserve">Verteilungssicht der Applikation auf </w:t>
-      </w:r>
-      <w:r>
-        <w:t>der OpenShift Container Plattform.</w:t>
-      </w:r>
-      <w:r>
-        <w:t xml:space="preserve"> &lt;- ich hänge das Deployment Diagramm an.</w:t>
-      </w:r>
-    </w:p>
+      <w:bookmarkStart w:id="4" w:name="_GoBack"/>
+      <w:r>
+        <w:t xml:space="preserve">Verteilungssicht der Applikation </w:t>
+      </w:r>
+      <w:r>
+        <w:t>auf der</w:t>
+      </w:r>
+      <w:r>
+        <w:t xml:space="preserve"> </w:t>
+      </w:r>
+      <w:proofErr w:type="spellStart"/>
+      <w:r>
+        <w:t>OpenShift</w:t>
+      </w:r>
+      <w:proofErr w:type="spellEnd"/>
+      <w:r>
+        <w:t xml:space="preserve"> Container Plattform.</w:t>
+      </w:r>
+      <w:r>
+        <w:t xml:space="preserve"> &lt;- ich hänge das </w:t>
+      </w:r>
+      <w:proofErr w:type="spellStart"/>
+      <w:r>
+        <w:t>Deployment</w:t>
+      </w:r>
+      <w:proofErr w:type="spellEnd"/>
+      <w:r>
+        <w:t xml:space="preserve"> Diagramm an.</w:t>
+      </w:r>
+    </w:p>
+    <w:bookmarkEnd w:id="4"/>
     <w:p>
       <w:pPr>
         <w:rPr>
@@ -291,6 +487,105 @@
     </w:sectPr>
   </w:body>
 </w:document>
+</file>
+
+<file path=word/comments.xml><?xml version="1.0" encoding="utf-8"?>
+<w:comments xmlns:wpc="http://schemas.microsoft.com/office/word/2010/wordprocessingCanvas" xmlns:mo="http://schemas.microsoft.com/office/mac/office/2008/main" xmlns:mc="http://schemas.openxmlformats.org/markup-compatibility/2006" xmlns:mv="urn:schemas-microsoft-com:mac:vml" xmlns:o="urn:schemas-microsoft-com:office:office" xmlns:r="http://schemas.openxmlformats.org/officeDocument/2006/relationships" xmlns:m="http://schemas.openxmlformats.org/officeDocument/2006/math" xmlns:v="urn:schemas-microsoft-com:vml" xmlns:wp14="http://schemas.microsoft.com/office/word/2010/wordprocessingDrawing" xmlns:wp="http://schemas.openxmlformats.org/drawingml/2006/wordprocessingDrawing" xmlns:w10="urn:schemas-microsoft-com:office:word" xmlns:w="http://schemas.openxmlformats.org/wordprocessingml/2006/main" xmlns:w14="http://schemas.microsoft.com/office/word/2010/wordml" xmlns:w15="http://schemas.microsoft.com/office/word/2012/wordml" xmlns:wpg="http://schemas.microsoft.com/office/word/2010/wordprocessingGroup" xmlns:wpi="http://schemas.microsoft.com/office/word/2010/wordprocessingInk" xmlns:wne="http://schemas.microsoft.com/office/word/2006/wordml" xmlns:wps="http://schemas.microsoft.com/office/word/2010/wordprocessingShape" mc:Ignorable="w14 w15 wp14">
+  <w:comment w:id="0" w:author="David Pinezich" w:date="2017-02-26T14:00:00Z" w:initials="DP">
+    <w:p>
+      <w:pPr>
+        <w:pStyle w:val="CommentText"/>
+      </w:pPr>
+      <w:r>
+        <w:rPr>
+          <w:rStyle w:val="CommentReference"/>
+        </w:rPr>
+        <w:annotationRef/>
+      </w:r>
+      <w:r>
+        <w:t>Alltag beinhaltet heutzutage implizit</w:t>
+      </w:r>
+    </w:p>
+  </w:comment>
+  <w:comment w:id="1" w:author="Andreas Heubeck" w:date="2017-02-26T17:38:00Z" w:initials="AH">
+    <w:p>
+      <w:pPr>
+        <w:pStyle w:val="CommentText"/>
+      </w:pPr>
+      <w:r>
+        <w:rPr>
+          <w:rStyle w:val="CommentReference"/>
+        </w:rPr>
+        <w:annotationRef/>
+      </w:r>
+    </w:p>
+  </w:comment>
+  <w:comment w:id="2" w:author="Andreas Heubeck" w:date="2017-02-26T17:38:00Z" w:initials="AH">
+    <w:p>
+      <w:pPr>
+        <w:pStyle w:val="CommentText"/>
+      </w:pPr>
+      <w:r>
+        <w:rPr>
+          <w:rStyle w:val="CommentReference"/>
+        </w:rPr>
+        <w:annotationRef/>
+      </w:r>
+    </w:p>
+  </w:comment>
+  <w:comment w:id="3" w:author="David Pinezich" w:date="2017-02-26T14:02:00Z" w:initials="DP">
+    <w:p>
+      <w:pPr>
+        <w:pStyle w:val="CommentText"/>
+      </w:pPr>
+      <w:r>
+        <w:rPr>
+          <w:rStyle w:val="CommentReference"/>
+        </w:rPr>
+        <w:annotationRef/>
+      </w:r>
+      <w:r>
+        <w:t xml:space="preserve">Tatsächlich d </w:t>
+      </w:r>
+      <w:proofErr w:type="spellStart"/>
+      <w:r>
+        <w:t>übersetzig</w:t>
+      </w:r>
+      <w:proofErr w:type="spellEnd"/>
+      <w:r>
+        <w:t xml:space="preserve"> </w:t>
+      </w:r>
+      <w:proofErr w:type="spellStart"/>
+      <w:r>
+        <w:t>vo</w:t>
+      </w:r>
+      <w:proofErr w:type="spellEnd"/>
+      <w:r>
+        <w:t xml:space="preserve"> Legacy Systems</w:t>
+      </w:r>
+    </w:p>
+  </w:comment>
+</w:comments>
+</file>
+
+<file path=word/commentsExtended.xml><?xml version="1.0" encoding="utf-8"?>
+<w15:commentsEx xmlns:wpc="http://schemas.microsoft.com/office/word/2010/wordprocessingCanvas" xmlns:mo="http://schemas.microsoft.com/office/mac/office/2008/main" xmlns:mc="http://schemas.openxmlformats.org/markup-compatibility/2006" xmlns:mv="urn:schemas-microsoft-com:mac:vml" xmlns:o="urn:schemas-microsoft-com:office:office" xmlns:r="http://schemas.openxmlformats.org/officeDocument/2006/relationships" xmlns:m="http://schemas.openxmlformats.org/officeDocument/2006/math" xmlns:v="urn:schemas-microsoft-com:vml" xmlns:wp14="http://schemas.microsoft.com/office/word/2010/wordprocessingDrawing" xmlns:wp="http://schemas.openxmlformats.org/drawingml/2006/wordprocessingDrawing" xmlns:w10="urn:schemas-microsoft-com:office:word" xmlns:w="http://schemas.openxmlformats.org/wordprocessingml/2006/main" xmlns:w14="http://schemas.microsoft.com/office/word/2010/wordml" xmlns:w15="http://schemas.microsoft.com/office/word/2012/wordml" xmlns:wpg="http://schemas.microsoft.com/office/word/2010/wordprocessingGroup" xmlns:wpi="http://schemas.microsoft.com/office/word/2010/wordprocessingInk" xmlns:wne="http://schemas.microsoft.com/office/word/2006/wordml" xmlns:wps="http://schemas.microsoft.com/office/word/2010/wordprocessingShape" mc:Ignorable="w14 w15 wp14">
+  <w15:commentEx w15:paraId="0AEB7D95" w15:done="0"/>
+  <w15:commentEx w15:paraId="073D78B3" w15:paraIdParent="0AEB7D95" w15:done="0"/>
+  <w15:commentEx w15:paraId="5C4C2E03" w15:paraIdParent="0AEB7D95" w15:done="0"/>
+  <w15:commentEx w15:paraId="718E11C3" w15:done="0"/>
+</w15:commentsEx>
+</file>
+
+<file path=word/people.xml><?xml version="1.0" encoding="utf-8"?>
+<w15:people xmlns:wpc="http://schemas.microsoft.com/office/word/2010/wordprocessingCanvas" xmlns:mo="http://schemas.microsoft.com/office/mac/office/2008/main" xmlns:mc="http://schemas.openxmlformats.org/markup-compatibility/2006" xmlns:mv="urn:schemas-microsoft-com:mac:vml" xmlns:o="urn:schemas-microsoft-com:office:office" xmlns:r="http://schemas.openxmlformats.org/officeDocument/2006/relationships" xmlns:m="http://schemas.openxmlformats.org/officeDocument/2006/math" xmlns:v="urn:schemas-microsoft-com:vml" xmlns:wp14="http://schemas.microsoft.com/office/word/2010/wordprocessingDrawing" xmlns:wp="http://schemas.openxmlformats.org/drawingml/2006/wordprocessingDrawing" xmlns:w10="urn:schemas-microsoft-com:office:word" xmlns:w="http://schemas.openxmlformats.org/wordprocessingml/2006/main" xmlns:w14="http://schemas.microsoft.com/office/word/2010/wordml" xmlns:w15="http://schemas.microsoft.com/office/word/2012/wordml" xmlns:wpg="http://schemas.microsoft.com/office/word/2010/wordprocessingGroup" xmlns:wpi="http://schemas.microsoft.com/office/word/2010/wordprocessingInk" xmlns:wne="http://schemas.microsoft.com/office/word/2006/wordml" xmlns:wps="http://schemas.microsoft.com/office/word/2010/wordprocessingShape" mc:Ignorable="w14 w15 wp14">
+  <w15:person w15:author="David Pinezich">
+    <w15:presenceInfo w15:providerId="Windows Live" w15:userId="480a0a1661c45cf3"/>
+  </w15:person>
+  <w15:person w15:author="Andreas Heubeck">
+    <w15:presenceInfo w15:providerId="Windows Live" w15:userId="d034b7e5c7bbb986"/>
+  </w15:person>
+</w15:people>
 </file>
 
 <file path=word/styles.xml><?xml version="1.0" encoding="utf-8"?>
@@ -737,6 +1032,107 @@
       <w:lang w:val="en-GB" w:eastAsia="en-GB"/>
     </w:rPr>
   </w:style>
+  <w:style w:type="paragraph" w:styleId="BalloonText">
+    <w:name w:val="Balloon Text"/>
+    <w:basedOn w:val="Normal"/>
+    <w:link w:val="BalloonTextChar"/>
+    <w:uiPriority w:val="99"/>
+    <w:semiHidden/>
+    <w:unhideWhenUsed/>
+    <w:rsid w:val="0075335F"/>
+    <w:rPr>
+      <w:rFonts w:ascii="Times New Roman" w:hAnsi="Times New Roman" w:cs="Times New Roman"/>
+      <w:sz w:val="18"/>
+      <w:szCs w:val="18"/>
+    </w:rPr>
+  </w:style>
+  <w:style w:type="character" w:customStyle="1" w:styleId="BalloonTextChar">
+    <w:name w:val="Balloon Text Char"/>
+    <w:basedOn w:val="DefaultParagraphFont"/>
+    <w:link w:val="BalloonText"/>
+    <w:uiPriority w:val="99"/>
+    <w:semiHidden/>
+    <w:rsid w:val="0075335F"/>
+    <w:rPr>
+      <w:rFonts w:ascii="Times New Roman" w:hAnsi="Times New Roman" w:cs="Times New Roman"/>
+      <w:sz w:val="18"/>
+      <w:szCs w:val="18"/>
+      <w:lang w:val="de-DE"/>
+    </w:rPr>
+  </w:style>
+  <w:style w:type="character" w:styleId="CommentReference">
+    <w:name w:val="annotation reference"/>
+    <w:basedOn w:val="DefaultParagraphFont"/>
+    <w:uiPriority w:val="99"/>
+    <w:semiHidden/>
+    <w:unhideWhenUsed/>
+    <w:rsid w:val="0075335F"/>
+    <w:rPr>
+      <w:sz w:val="18"/>
+      <w:szCs w:val="18"/>
+    </w:rPr>
+  </w:style>
+  <w:style w:type="paragraph" w:styleId="CommentText">
+    <w:name w:val="annotation text"/>
+    <w:basedOn w:val="Normal"/>
+    <w:link w:val="CommentTextChar"/>
+    <w:uiPriority w:val="99"/>
+    <w:semiHidden/>
+    <w:unhideWhenUsed/>
+    <w:rsid w:val="0075335F"/>
+  </w:style>
+  <w:style w:type="character" w:customStyle="1" w:styleId="CommentTextChar">
+    <w:name w:val="Comment Text Char"/>
+    <w:basedOn w:val="DefaultParagraphFont"/>
+    <w:link w:val="CommentText"/>
+    <w:uiPriority w:val="99"/>
+    <w:semiHidden/>
+    <w:rsid w:val="0075335F"/>
+    <w:rPr>
+      <w:lang w:val="de-DE"/>
+    </w:rPr>
+  </w:style>
+  <w:style w:type="paragraph" w:styleId="CommentSubject">
+    <w:name w:val="annotation subject"/>
+    <w:basedOn w:val="CommentText"/>
+    <w:next w:val="CommentText"/>
+    <w:link w:val="CommentSubjectChar"/>
+    <w:uiPriority w:val="99"/>
+    <w:semiHidden/>
+    <w:unhideWhenUsed/>
+    <w:rsid w:val="0075335F"/>
+    <w:rPr>
+      <w:b/>
+      <w:bCs/>
+      <w:sz w:val="20"/>
+      <w:szCs w:val="20"/>
+    </w:rPr>
+  </w:style>
+  <w:style w:type="character" w:customStyle="1" w:styleId="CommentSubjectChar">
+    <w:name w:val="Comment Subject Char"/>
+    <w:basedOn w:val="CommentTextChar"/>
+    <w:link w:val="CommentSubject"/>
+    <w:uiPriority w:val="99"/>
+    <w:semiHidden/>
+    <w:rsid w:val="0075335F"/>
+    <w:rPr>
+      <w:b/>
+      <w:bCs/>
+      <w:sz w:val="20"/>
+      <w:szCs w:val="20"/>
+      <w:lang w:val="de-DE"/>
+    </w:rPr>
+  </w:style>
+  <w:style w:type="paragraph" w:styleId="Revision">
+    <w:name w:val="Revision"/>
+    <w:hidden/>
+    <w:uiPriority w:val="99"/>
+    <w:semiHidden/>
+    <w:rsid w:val="009C58D9"/>
+    <w:rPr>
+      <w:lang w:val="de-DE"/>
+    </w:rPr>
+  </w:style>
 </w:styles>
 </file>
 
@@ -999,4 +1395,16 @@
     </a:ext>
   </a:extLst>
 </a:theme>
+</file>
+
+<file path=customXml/item1.xml><?xml version="1.0" encoding="utf-8"?>
+<b:Sources xmlns:b="http://schemas.openxmlformats.org/officeDocument/2006/bibliography" xmlns="http://schemas.openxmlformats.org/officeDocument/2006/bibliography" SelectedStyle="/APASixthEditionOfficeOnline.xsl" StyleName="APA"/>
+</file>
+
+<file path=customXml/itemProps1.xml><?xml version="1.0" encoding="utf-8"?>
+<ds:datastoreItem xmlns:ds="http://schemas.openxmlformats.org/officeDocument/2006/customXml" ds:itemID="{0508C9E4-3221-BE43-9BCE-D7BFDEA10D3D}">
+  <ds:schemaRefs>
+    <ds:schemaRef ds:uri="http://schemas.openxmlformats.org/officeDocument/2006/bibliography"/>
+  </ds:schemaRefs>
+</ds:datastoreItem>
 </file>
</xml_diff>

<commit_message>
Added Text for Qualitätsziele and Change Management
</commit_message>
<xml_diff>
--- a/thebook-eintrag.docx
+++ b/thebook-eintrag.docx
@@ -46,37 +46,284 @@
         <w:t>ag</w:t>
       </w:r>
       <w:r>
-        <w:t xml:space="preserve">. Viele der Aufgaben werden aufgrund von Richtlinien und Altsystemen </w:t>
-      </w:r>
+        <w:t>. Viele der Aufgaben werden aufgrund von Richtlinien und Altsystemen manuell oder halbautomatisch</w:t>
+      </w:r>
+      <w:r>
+        <w:t xml:space="preserve"> durchgeführt</w:t>
+      </w:r>
+      <w:r>
+        <w:t>. Anhand der Anwendung ‚</w:t>
+      </w:r>
+      <w:proofErr w:type="spellStart"/>
+      <w:r>
+        <w:t>Merchant</w:t>
+      </w:r>
+      <w:proofErr w:type="spellEnd"/>
+      <w:r>
+        <w:t xml:space="preserve"> </w:t>
+      </w:r>
+      <w:proofErr w:type="spellStart"/>
+      <w:r>
+        <w:t>Onboarding</w:t>
+      </w:r>
+      <w:proofErr w:type="spellEnd"/>
+      <w:r>
+        <w:t>’ wurde eine Software Architektur entwickelt, welche es erlaubt die Anwendung ohne Unterbruch des Dienstes vollautomatisch zu aktualisieren.</w:t>
+      </w:r>
+    </w:p>
+    <w:p/>
+    <w:p>
+      <w:pPr>
+        <w:rPr>
+          <w:b/>
+        </w:rPr>
+      </w:pPr>
+    </w:p>
+    <w:p>
+      <w:pPr>
+        <w:outlineLvl w:val="0"/>
+        <w:rPr>
+          <w:b/>
+        </w:rPr>
+      </w:pPr>
+      <w:r>
+        <w:rPr>
+          <w:b/>
+        </w:rPr>
+        <w:t>Ausgangslage</w:t>
+      </w:r>
+      <w:r>
+        <w:rPr>
+          <w:b/>
+        </w:rPr>
+        <w:t>:</w:t>
+      </w:r>
+    </w:p>
+    <w:p>
+      <w:pPr>
+        <w:rPr>
+          <w:b/>
+        </w:rPr>
+      </w:pPr>
+    </w:p>
+    <w:p>
       <w:bookmarkStart w:id="0" w:name="_GoBack"/>
-      <w:bookmarkEnd w:id="0"/>
-      <w:r>
-        <w:t>manuell oder halbautomatisch</w:t>
-      </w:r>
-      <w:r>
-        <w:t xml:space="preserve"> durchgeführt</w:t>
-      </w:r>
-      <w:r>
-        <w:t>. Anhand der Anwendung ‚</w:t>
+      <w:r>
+        <w:t>Als Finanzdienstleister ist SIX durch</w:t>
+      </w:r>
+      <w:r>
+        <w:t xml:space="preserve"> die</w:t>
+      </w:r>
+      <w:r>
+        <w:t xml:space="preserve"> aktuelle</w:t>
+      </w:r>
+      <w:r>
+        <w:t>n</w:t>
+      </w:r>
+      <w:r>
+        <w:t xml:space="preserve"> technologische</w:t>
+      </w:r>
+      <w:r>
+        <w:t>n</w:t>
+      </w:r>
+      <w:r>
+        <w:t xml:space="preserve"> Fortschritte</w:t>
+      </w:r>
+      <w:r>
+        <w:t xml:space="preserve"> </w:t>
+      </w:r>
+      <w:r>
+        <w:t>und die Anforderungen der Kunden in einem Spannungsfeld</w:t>
+      </w:r>
+      <w:r>
+        <w:t>,</w:t>
+      </w:r>
+      <w:r>
+        <w:t xml:space="preserve"> welche</w:t>
+      </w:r>
+      <w:r>
+        <w:t>s</w:t>
+      </w:r>
+      <w:r>
+        <w:t xml:space="preserve"> eine kontinuierliche Aktualisierung von Applikationen </w:t>
+      </w:r>
+      <w:r>
+        <w:t>unumgänglich macht</w:t>
+      </w:r>
+      <w:r>
+        <w:t xml:space="preserve">. </w:t>
+      </w:r>
+      <w:r>
+        <w:t xml:space="preserve">Das Ausrollen neuer Versionen nach drei Monaten entspricht nicht mehr den </w:t>
+      </w:r>
+      <w:r>
+        <w:t>Kundenanforderungen</w:t>
+      </w:r>
+      <w:r>
+        <w:t>.</w:t>
+      </w:r>
+    </w:p>
+    <w:bookmarkEnd w:id="0"/>
+    <w:p/>
+    <w:p>
+      <w:pPr>
+        <w:outlineLvl w:val="0"/>
+        <w:rPr>
+          <w:b/>
+        </w:rPr>
+      </w:pPr>
+      <w:r>
+        <w:rPr>
+          <w:b/>
+        </w:rPr>
+        <w:t>Ziele:</w:t>
+      </w:r>
+    </w:p>
+    <w:p/>
+    <w:p>
+      <w:r>
+        <w:t>Das Ziel der Thesis war ein</w:t>
+      </w:r>
+      <w:r>
+        <w:t>e</w:t>
+      </w:r>
+      <w:r>
+        <w:t xml:space="preserve"> Software Architektur </w:t>
+      </w:r>
+      <w:r>
+        <w:t xml:space="preserve">zu entwickeln welche den Anwendungsfall nicht ändert </w:t>
+      </w:r>
+      <w:r>
+        <w:t xml:space="preserve">aber </w:t>
+      </w:r>
+      <w:r>
+        <w:t xml:space="preserve">eine kontinuierliche </w:t>
+      </w:r>
+      <w:r>
+        <w:t>Aktualisierung der Anwendung erlaubt. Die neue Architektur sollte in einem Software Architektur Dokument auf Basis de</w:t>
+      </w:r>
+      <w:del w:id="1" w:author="Andreas Heubeck" w:date="2017-02-27T17:50:00Z">
+        <w:r>
+          <w:delText>s</w:delText>
+        </w:r>
+      </w:del>
+      <w:ins w:id="2" w:author="Andreas Heubeck" w:date="2017-02-27T17:50:00Z">
+        <w:r>
+          <w:t>r</w:t>
+        </w:r>
+      </w:ins>
+      <w:r>
+        <w:t xml:space="preserve"> Arc42 </w:t>
+      </w:r>
+      <w:del w:id="3" w:author="Andreas Heubeck" w:date="2017-02-27T17:50:00Z">
+        <w:r>
+          <w:delText xml:space="preserve">Templates </w:delText>
+        </w:r>
+      </w:del>
+      <w:ins w:id="4" w:author="Andreas Heubeck" w:date="2017-02-27T17:50:00Z">
+        <w:r>
+          <w:t>Vorlage</w:t>
+        </w:r>
+        <w:r>
+          <w:t xml:space="preserve"> </w:t>
+        </w:r>
+      </w:ins>
+      <w:r>
+        <w:t>definiert und mit Prototypen verifiziert werden.</w:t>
+      </w:r>
+    </w:p>
+    <w:p>
+      <w:pPr>
+        <w:rPr>
+          <w:b/>
+        </w:rPr>
+      </w:pPr>
+    </w:p>
+    <w:p>
+      <w:pPr>
+        <w:outlineLvl w:val="0"/>
+        <w:rPr>
+          <w:b/>
+        </w:rPr>
+      </w:pPr>
+      <w:r>
+        <w:rPr>
+          <w:b/>
+        </w:rPr>
+        <w:t>Vorgehen:</w:t>
+      </w:r>
+    </w:p>
+    <w:p>
+      <w:pPr>
+        <w:rPr>
+          <w:b/>
+        </w:rPr>
+      </w:pPr>
+    </w:p>
+    <w:p>
+      <w:r>
+        <w:t>Zu Beginn wurden die neuen Anforderungen an die Software Architektur erfasst und in Qualitätsziele und passende Szenarien um</w:t>
+      </w:r>
+      <w:r>
+        <w:t xml:space="preserve">gewandelt. Die dadurch entstandene </w:t>
+      </w:r>
+      <w:r>
+        <w:t xml:space="preserve">Gesamtaufgabe </w:t>
+      </w:r>
+      <w:r>
+        <w:t xml:space="preserve">wurde in Teilprobleme aufgeteilt und </w:t>
+      </w:r>
+      <w:r>
+        <w:t xml:space="preserve">jeweils </w:t>
+      </w:r>
+      <w:r>
+        <w:t xml:space="preserve">passende Lösungsvarianten gesucht. Dabei galt es eine </w:t>
       </w:r>
       <w:proofErr w:type="spellStart"/>
       <w:r>
-        <w:t>Merchant</w:t>
+        <w:t>grosse</w:t>
       </w:r>
       <w:proofErr w:type="spellEnd"/>
       <w:r>
+        <w:t xml:space="preserve"> Vielfalt an Varianten zu</w:t>
+      </w:r>
+      <w:r>
+        <w:t xml:space="preserve"> suchen um bisher verwendete Praktiken zu überprüfen und gegebenenfalls zu ersetzen. Mittels einer Bewertungsmatrix wurden die einzelnen Teillösungen bewertet und bei Unklarheiten</w:t>
+      </w:r>
+      <w:r>
         <w:t xml:space="preserve"> </w:t>
       </w:r>
-      <w:proofErr w:type="spellStart"/>
-      <w:r>
-        <w:t>Onboarding</w:t>
-      </w:r>
-      <w:proofErr w:type="spellEnd"/>
-      <w:r>
-        <w:t>’ wurde eine Software Architektur entwickelt, welche es erlaubt die Anwendung ohne Unterbruch des Dienstes vollautomatisch zu aktualisieren.</w:t>
-      </w:r>
-    </w:p>
-    <w:p/>
+      <w:r>
+        <w:t xml:space="preserve">Prototypen erstellt um die Eignung zu verifizieren. Die gewonnenen Erkenntnisse konnten schlussendlich mit der bestehenden Architektur verknüpft und im Software Architektur Dokument definiert werden. Das Dokument </w:t>
+      </w:r>
+      <w:r>
+        <w:t xml:space="preserve">gilt </w:t>
+      </w:r>
+      <w:r>
+        <w:t>als Basis für einen vereinfachten finalen Prototyp</w:t>
+      </w:r>
+      <w:r>
+        <w:t>,</w:t>
+      </w:r>
+      <w:r>
+        <w:t xml:space="preserve"> welcher die neuen Technologien und Komponenten enth</w:t>
+      </w:r>
+      <w:r>
+        <w:t>ä</w:t>
+      </w:r>
+      <w:r>
+        <w:t xml:space="preserve">lt und mit welchem schlussendlich die Qualitätsziele verifiziert </w:t>
+      </w:r>
+      <w:r>
+        <w:t>w</w:t>
+      </w:r>
+      <w:r>
+        <w:t>urden</w:t>
+      </w:r>
+      <w:r>
+        <w:t>.</w:t>
+      </w:r>
+    </w:p>
     <w:p>
       <w:pPr>
         <w:rPr>
@@ -95,227 +342,6 @@
         <w:rPr>
           <w:b/>
         </w:rPr>
-        <w:t>Ausgangslage</w:t>
-      </w:r>
-      <w:r>
-        <w:rPr>
-          <w:b/>
-        </w:rPr>
-        <w:t>:</w:t>
-      </w:r>
-    </w:p>
-    <w:p>
-      <w:pPr>
-        <w:rPr>
-          <w:b/>
-        </w:rPr>
-      </w:pPr>
-    </w:p>
-    <w:p>
-      <w:r>
-        <w:t>Als Finanzdienstleister ist SIX durch</w:t>
-      </w:r>
-      <w:r>
-        <w:t xml:space="preserve"> die</w:t>
-      </w:r>
-      <w:r>
-        <w:t xml:space="preserve"> aktuelle</w:t>
-      </w:r>
-      <w:r>
-        <w:t>n</w:t>
-      </w:r>
-      <w:r>
-        <w:t xml:space="preserve"> technologische</w:t>
-      </w:r>
-      <w:r>
-        <w:t>n</w:t>
-      </w:r>
-      <w:r>
-        <w:t xml:space="preserve"> Fortschritte</w:t>
-      </w:r>
-      <w:r>
-        <w:t xml:space="preserve"> </w:t>
-      </w:r>
-      <w:r>
-        <w:t>und die Anforderungen der Kunden in einem Spannungsfeld</w:t>
-      </w:r>
-      <w:r>
-        <w:t>,</w:t>
-      </w:r>
-      <w:r>
-        <w:t xml:space="preserve"> welche</w:t>
-      </w:r>
-      <w:r>
-        <w:t>s</w:t>
-      </w:r>
-      <w:r>
-        <w:t xml:space="preserve"> eine kontinuierliche Aktualisierung von Applikationen </w:t>
-      </w:r>
-      <w:r>
-        <w:t>unumgänglich macht</w:t>
-      </w:r>
-      <w:r>
-        <w:t xml:space="preserve">. </w:t>
-      </w:r>
-      <w:r>
-        <w:t xml:space="preserve">Das Ausrollen neuer Versionen nach drei Monaten entspricht nicht mehr den </w:t>
-      </w:r>
-      <w:r>
-        <w:t>Kundenanforderungen</w:t>
-      </w:r>
-      <w:r>
-        <w:t>.</w:t>
-      </w:r>
-    </w:p>
-    <w:p/>
-    <w:p>
-      <w:pPr>
-        <w:outlineLvl w:val="0"/>
-        <w:rPr>
-          <w:b/>
-        </w:rPr>
-      </w:pPr>
-      <w:r>
-        <w:rPr>
-          <w:b/>
-        </w:rPr>
-        <w:t>Ziele:</w:t>
-      </w:r>
-    </w:p>
-    <w:p/>
-    <w:p>
-      <w:r>
-        <w:t>Das Ziel der Thesis war ein</w:t>
-      </w:r>
-      <w:r>
-        <w:t>e</w:t>
-      </w:r>
-      <w:r>
-        <w:t xml:space="preserve"> Software Architektur </w:t>
-      </w:r>
-      <w:r>
-        <w:t xml:space="preserve">zu entwickeln welche den Anwendungsfall nicht ändert </w:t>
-      </w:r>
-      <w:r>
-        <w:t xml:space="preserve">aber </w:t>
-      </w:r>
-      <w:r>
-        <w:t xml:space="preserve">eine kontinuierliche </w:t>
-      </w:r>
-      <w:r>
-        <w:t>Aktualisierung der Anwendung erlaubt. Die neue Architektur sollte in einem Software Architektur Dokument auf Basis des Arc42 Templates definiert und mit Prototypen verifiziert werden.</w:t>
-      </w:r>
-    </w:p>
-    <w:p>
-      <w:pPr>
-        <w:rPr>
-          <w:b/>
-        </w:rPr>
-      </w:pPr>
-    </w:p>
-    <w:p>
-      <w:pPr>
-        <w:outlineLvl w:val="0"/>
-        <w:rPr>
-          <w:b/>
-        </w:rPr>
-      </w:pPr>
-      <w:r>
-        <w:rPr>
-          <w:b/>
-        </w:rPr>
-        <w:t>Vorgehen:</w:t>
-      </w:r>
-    </w:p>
-    <w:p>
-      <w:pPr>
-        <w:rPr>
-          <w:b/>
-        </w:rPr>
-      </w:pPr>
-    </w:p>
-    <w:p>
-      <w:r>
-        <w:t>Zu Beginn wurden die neuen Anforderungen an die Software Architektur erfasst und in Qualitätsziele und passende Szenarien um</w:t>
-      </w:r>
-      <w:r>
-        <w:t xml:space="preserve">gewandelt. Die dadurch entstandene </w:t>
-      </w:r>
-      <w:r>
-        <w:t xml:space="preserve">Gesamtaufgabe </w:t>
-      </w:r>
-      <w:r>
-        <w:t xml:space="preserve">wurde in Teilprobleme aufgeteilt und </w:t>
-      </w:r>
-      <w:r>
-        <w:t xml:space="preserve">jeweils </w:t>
-      </w:r>
-      <w:r>
-        <w:t xml:space="preserve">passende Lösungsvarianten gesucht. Dabei galt es eine </w:t>
-      </w:r>
-      <w:proofErr w:type="spellStart"/>
-      <w:r>
-        <w:t>grosse</w:t>
-      </w:r>
-      <w:proofErr w:type="spellEnd"/>
-      <w:r>
-        <w:t xml:space="preserve"> Vielfalt an Varianten zu</w:t>
-      </w:r>
-      <w:r>
-        <w:t xml:space="preserve"> suchen um bisher verwendete Praktiken zu überprüfen und gegebenenfalls zu ersetzen. Mittels einer Bewertungsmatrix wurden die einzelnen Teillösungen bewertet und bei Unklarheiten</w:t>
-      </w:r>
-      <w:r>
-        <w:t xml:space="preserve"> </w:t>
-      </w:r>
-      <w:r>
-        <w:t xml:space="preserve">Prototypen erstellt um die Eignung zu verifizieren. Die gewonnenen Erkenntnisse konnten schlussendlich mit der bestehenden Architektur verknüpft und im Software Architektur Dokument definiert werden. Das Dokument </w:t>
-      </w:r>
-      <w:r>
-        <w:t xml:space="preserve">gilt </w:t>
-      </w:r>
-      <w:r>
-        <w:t>als Basis für einen vereinfachten finalen Prototyp</w:t>
-      </w:r>
-      <w:r>
-        <w:t>,</w:t>
-      </w:r>
-      <w:r>
-        <w:t xml:space="preserve"> welcher die neuen Technologien und Komponenten enth</w:t>
-      </w:r>
-      <w:r>
-        <w:t>ä</w:t>
-      </w:r>
-      <w:r>
-        <w:t xml:space="preserve">lt und mit welchem schlussendlich die Qualitätsziele verifiziert </w:t>
-      </w:r>
-      <w:r>
-        <w:t>w</w:t>
-      </w:r>
-      <w:r>
-        <w:t>urden</w:t>
-      </w:r>
-      <w:r>
-        <w:t>.</w:t>
-      </w:r>
-    </w:p>
-    <w:p>
-      <w:pPr>
-        <w:rPr>
-          <w:b/>
-        </w:rPr>
-      </w:pPr>
-    </w:p>
-    <w:p>
-      <w:pPr>
-        <w:outlineLvl w:val="0"/>
-        <w:rPr>
-          <w:b/>
-        </w:rPr>
-      </w:pPr>
-      <w:r>
-        <w:rPr>
-          <w:b/>
-        </w:rPr>
         <w:t>Ergebnis:</w:t>
       </w:r>
     </w:p>
@@ -351,7 +377,20 @@
         <w:t xml:space="preserve">Mithilfe </w:t>
       </w:r>
       <w:r>
-        <w:t xml:space="preserve">modernen Technologien wie </w:t>
+        <w:t>moderne</w:t>
+      </w:r>
+      <w:ins w:id="5" w:author="Andreas Heubeck" w:date="2017-02-27T17:52:00Z">
+        <w:r>
+          <w:t>r</w:t>
+        </w:r>
+      </w:ins>
+      <w:del w:id="6" w:author="Andreas Heubeck" w:date="2017-02-27T17:52:00Z">
+        <w:r>
+          <w:delText>n</w:delText>
+        </w:r>
+      </w:del>
+      <w:r>
+        <w:t xml:space="preserve"> Technologien wie </w:t>
       </w:r>
       <w:proofErr w:type="spellStart"/>
       <w:r>
@@ -481,6 +520,14 @@
     </w:sectPr>
   </w:body>
 </w:document>
+</file>
+
+<file path=word/people.xml><?xml version="1.0" encoding="utf-8"?>
+<w15:people xmlns:wpc="http://schemas.microsoft.com/office/word/2010/wordprocessingCanvas" xmlns:mo="http://schemas.microsoft.com/office/mac/office/2008/main" xmlns:mc="http://schemas.openxmlformats.org/markup-compatibility/2006" xmlns:mv="urn:schemas-microsoft-com:mac:vml" xmlns:o="urn:schemas-microsoft-com:office:office" xmlns:r="http://schemas.openxmlformats.org/officeDocument/2006/relationships" xmlns:m="http://schemas.openxmlformats.org/officeDocument/2006/math" xmlns:v="urn:schemas-microsoft-com:vml" xmlns:wp14="http://schemas.microsoft.com/office/word/2010/wordprocessingDrawing" xmlns:wp="http://schemas.openxmlformats.org/drawingml/2006/wordprocessingDrawing" xmlns:w10="urn:schemas-microsoft-com:office:word" xmlns:w="http://schemas.openxmlformats.org/wordprocessingml/2006/main" xmlns:w14="http://schemas.microsoft.com/office/word/2010/wordml" xmlns:w15="http://schemas.microsoft.com/office/word/2012/wordml" xmlns:wpg="http://schemas.microsoft.com/office/word/2010/wordprocessingGroup" xmlns:wpi="http://schemas.microsoft.com/office/word/2010/wordprocessingInk" xmlns:wne="http://schemas.microsoft.com/office/word/2006/wordml" xmlns:wps="http://schemas.microsoft.com/office/word/2010/wordprocessingShape" mc:Ignorable="w14 w15 wp14">
+  <w15:person w15:author="Andreas Heubeck">
+    <w15:presenceInfo w15:providerId="Windows Live" w15:userId="d034b7e5c7bbb986"/>
+  </w15:person>
+</w15:people>
 </file>
 
 <file path=word/styles.xml><?xml version="1.0" encoding="utf-8"?>
@@ -1288,7 +1335,7 @@
 </file>
 
 <file path=customXml/itemProps1.xml><?xml version="1.0" encoding="utf-8"?>
-<ds:datastoreItem xmlns:ds="http://schemas.openxmlformats.org/officeDocument/2006/customXml" ds:itemID="{91389A4C-4F3E-604A-994D-8C1EB5C76A7A}">
+<ds:datastoreItem xmlns:ds="http://schemas.openxmlformats.org/officeDocument/2006/customXml" ds:itemID="{8A81FF82-59BA-9246-97F4-B4490725BDD1}">
   <ds:schemaRefs>
     <ds:schemaRef ds:uri="http://schemas.openxmlformats.org/officeDocument/2006/bibliography"/>
   </ds:schemaRefs>

</xml_diff>